<commit_message>
Minor changes in scalability poc
</commit_message>
<xml_diff>
--- a/scalability/scalability_poc.docx
+++ b/scalability/scalability_poc.docx
@@ -2,6 +2,162 @@
 <file path=word/document.xml><?xml version="1.0" encoding="utf-8"?>
 <w:document xmlns:wpc="http://schemas.microsoft.com/office/word/2010/wordprocessingCanvas" xmlns:cx="http://schemas.microsoft.com/office/drawing/2014/chartex" xmlns:cx1="http://schemas.microsoft.com/office/drawing/2015/9/8/chartex" xmlns:cx2="http://schemas.microsoft.com/office/drawing/2015/10/21/chartex" xmlns:cx3="http://schemas.microsoft.com/office/drawing/2016/5/9/chartex" xmlns:cx4="http://schemas.microsoft.com/office/drawing/2016/5/10/chartex" xmlns:cx5="http://schemas.microsoft.com/office/drawing/2016/5/11/chartex" xmlns:cx6="http://schemas.microsoft.com/office/drawing/2016/5/12/chartex" xmlns:cx7="http://schemas.microsoft.com/office/drawing/2016/5/13/chartex" xmlns:cx8="http://schemas.microsoft.com/office/drawing/2016/5/14/chartex" xmlns:mc="http://schemas.openxmlformats.org/markup-compatibility/2006" xmlns:aink="http://schemas.microsoft.com/office/drawing/2016/ink" xmlns:am3d="http://schemas.microsoft.com/office/drawing/2017/model3d" xmlns:o="urn:schemas-microsoft-com:office:office" xmlns:oel="http://schemas.microsoft.com/office/2019/extlst" xmlns:r="http://schemas.openxmlformats.org/officeDocument/2006/relationships" xmlns:m="http://schemas.openxmlformats.org/officeDocument/2006/math" xmlns:v="urn:schemas-microsoft-com:vml" xmlns:wp14="http://schemas.microsoft.com/office/word/2010/wordprocessingDrawing" xmlns:wp="http://schemas.openxmlformats.org/drawingml/2006/wordprocessingDrawing" xmlns:w10="urn:schemas-microsoft-com:office:word" xmlns:w="http://schemas.openxmlformats.org/wordprocessingml/2006/main" xmlns:w14="http://schemas.microsoft.com/office/word/2010/wordml" xmlns:w15="http://schemas.microsoft.com/office/word/2012/wordml" xmlns:w16cex="http://schemas.microsoft.com/office/word/2018/wordml/cex" xmlns:w16cid="http://schemas.microsoft.com/office/word/2016/wordml/cid" xmlns:w16="http://schemas.microsoft.com/office/word/2018/wordml" xmlns:w16sdtdh="http://schemas.microsoft.com/office/word/2020/wordml/sdtdatahash" xmlns:w16se="http://schemas.microsoft.com/office/word/2015/wordml/symex" xmlns:wpg="http://schemas.microsoft.com/office/word/2010/wordprocessingGroup" xmlns:wpi="http://schemas.microsoft.com/office/word/2010/wordprocessingInk" xmlns:wne="http://schemas.microsoft.com/office/word/2006/wordml" xmlns:wps="http://schemas.microsoft.com/office/word/2010/wordprocessingShape" mc:Ignorable="w14 w15 w16se w16cid w16 w16cex w16sdtdh wp14">
   <w:body>
+    <w:p>
+      <w:pPr>
+        <w:jc w:val="center"/>
+        <w:rPr>
+          <w:rFonts w:cs="Times New Roman"/>
+          <w:noProof/>
+          <w:sz w:val="40"/>
+        </w:rPr>
+      </w:pPr>
+      <w:r>
+        <w:rPr>
+          <w:rFonts w:cs="Times New Roman"/>
+          <w:noProof/>
+          <w:sz w:val="40"/>
+        </w:rPr>
+        <w:drawing>
+          <wp:anchor distT="0" distB="0" distL="114300" distR="114300" simplePos="0" relativeHeight="251659264" behindDoc="0" locked="0" layoutInCell="1" allowOverlap="1" wp14:anchorId="51D59D6B" wp14:editId="0620C028">
+            <wp:simplePos x="0" y="0"/>
+            <wp:positionH relativeFrom="margin">
+              <wp:align>left</wp:align>
+            </wp:positionH>
+            <wp:positionV relativeFrom="paragraph">
+              <wp:posOffset>-8255</wp:posOffset>
+            </wp:positionV>
+            <wp:extent cx="850265" cy="923925"/>
+            <wp:effectExtent l="0" t="0" r="6985" b="9525"/>
+            <wp:wrapNone/>
+            <wp:docPr id="1" name="Picture 1"/>
+            <wp:cNvGraphicFramePr>
+              <a:graphicFrameLocks xmlns:a="http://schemas.openxmlformats.org/drawingml/2006/main" noChangeAspect="1"/>
+            </wp:cNvGraphicFramePr>
+            <a:graphic xmlns:a="http://schemas.openxmlformats.org/drawingml/2006/main">
+              <a:graphicData uri="http://schemas.openxmlformats.org/drawingml/2006/picture">
+                <pic:pic xmlns:pic="http://schemas.openxmlformats.org/drawingml/2006/picture">
+                  <pic:nvPicPr>
+                    <pic:cNvPr id="2" name="ftn-logo.png"/>
+                    <pic:cNvPicPr/>
+                  </pic:nvPicPr>
+                  <pic:blipFill>
+                    <a:blip r:embed="rId5" cstate="print">
+                      <a:extLst>
+                        <a:ext uri="{28A0092B-C50C-407E-A947-70E740481C1C}">
+                          <a14:useLocalDpi xmlns:a14="http://schemas.microsoft.com/office/drawing/2010/main" val="0"/>
+                        </a:ext>
+                      </a:extLst>
+                    </a:blip>
+                    <a:stretch>
+                      <a:fillRect/>
+                    </a:stretch>
+                  </pic:blipFill>
+                  <pic:spPr>
+                    <a:xfrm>
+                      <a:off x="0" y="0"/>
+                      <a:ext cx="850265" cy="923925"/>
+                    </a:xfrm>
+                    <a:prstGeom prst="rect">
+                      <a:avLst/>
+                    </a:prstGeom>
+                  </pic:spPr>
+                </pic:pic>
+              </a:graphicData>
+            </a:graphic>
+          </wp:anchor>
+        </w:drawing>
+      </w:r>
+      <w:r>
+        <w:rPr>
+          <w:rFonts w:cs="Times New Roman"/>
+          <w:noProof/>
+          <w:sz w:val="40"/>
+        </w:rPr>
+        <w:drawing>
+          <wp:anchor distT="0" distB="0" distL="114300" distR="114300" simplePos="0" relativeHeight="251660288" behindDoc="0" locked="0" layoutInCell="1" allowOverlap="1" wp14:anchorId="56330BAE" wp14:editId="61DA9EF5">
+            <wp:simplePos x="0" y="0"/>
+            <wp:positionH relativeFrom="margin">
+              <wp:align>right</wp:align>
+            </wp:positionH>
+            <wp:positionV relativeFrom="paragraph">
+              <wp:posOffset>-7371</wp:posOffset>
+            </wp:positionV>
+            <wp:extent cx="850789" cy="858587"/>
+            <wp:effectExtent l="0" t="0" r="6985" b="0"/>
+            <wp:wrapNone/>
+            <wp:docPr id="3" name="Picture 3"/>
+            <wp:cNvGraphicFramePr>
+              <a:graphicFrameLocks xmlns:a="http://schemas.openxmlformats.org/drawingml/2006/main" noChangeAspect="1"/>
+            </wp:cNvGraphicFramePr>
+            <a:graphic xmlns:a="http://schemas.openxmlformats.org/drawingml/2006/main">
+              <a:graphicData uri="http://schemas.openxmlformats.org/drawingml/2006/picture">
+                <pic:pic xmlns:pic="http://schemas.openxmlformats.org/drawingml/2006/picture">
+                  <pic:nvPicPr>
+                    <pic:cNvPr id="2" name="ftn-logo.png"/>
+                    <pic:cNvPicPr/>
+                  </pic:nvPicPr>
+                  <pic:blipFill>
+                    <a:blip r:embed="rId6" cstate="print">
+                      <a:extLst>
+                        <a:ext uri="{28A0092B-C50C-407E-A947-70E740481C1C}">
+                          <a14:useLocalDpi xmlns:a14="http://schemas.microsoft.com/office/drawing/2010/main" val="0"/>
+                        </a:ext>
+                      </a:extLst>
+                    </a:blip>
+                    <a:stretch>
+                      <a:fillRect/>
+                    </a:stretch>
+                  </pic:blipFill>
+                  <pic:spPr>
+                    <a:xfrm>
+                      <a:off x="0" y="0"/>
+                      <a:ext cx="850789" cy="858587"/>
+                    </a:xfrm>
+                    <a:prstGeom prst="rect">
+                      <a:avLst/>
+                    </a:prstGeom>
+                  </pic:spPr>
+                </pic:pic>
+              </a:graphicData>
+            </a:graphic>
+          </wp:anchor>
+        </w:drawing>
+      </w:r>
+      <w:r>
+        <w:rPr>
+          <w:rFonts w:cs="Times New Roman"/>
+          <w:noProof/>
+          <w:sz w:val="40"/>
+        </w:rPr>
+        <w:t>Univerzitet u Novom Sadu</w:t>
+      </w:r>
+      <w:r>
+        <w:rPr>
+          <w:rFonts w:cs="Times New Roman"/>
+          <w:noProof/>
+          <w:sz w:val="40"/>
+        </w:rPr>
+        <w:t xml:space="preserve"> </w:t>
+      </w:r>
+    </w:p>
+    <w:p>
+      <w:pPr>
+        <w:jc w:val="center"/>
+        <w:rPr>
+          <w:rFonts w:cs="Times New Roman"/>
+          <w:noProof/>
+          <w:sz w:val="40"/>
+        </w:rPr>
+      </w:pPr>
+      <w:r>
+        <w:rPr>
+          <w:rFonts w:cs="Times New Roman"/>
+          <w:noProof/>
+          <w:sz w:val="40"/>
+        </w:rPr>
+        <w:t>Fakultet tehničkih nauka</w:t>
+      </w:r>
+    </w:p>
     <w:p>
       <w:pPr>
         <w:pStyle w:val="NormalWeb"/>
@@ -43,6 +199,7 @@
     </w:p>
     <w:p>
       <w:pPr>
+        <w:jc w:val="center"/>
         <w:rPr>
           <w:rFonts w:ascii="Times New Roman" w:eastAsia="Times New Roman" w:hAnsi="Times New Roman" w:cs="Times New Roman"/>
           <w:color w:val="000000"/>
@@ -51,7 +208,10 @@
           <w:lang w:val="sr-Latn-RS" w:eastAsia="sr-Latn-RS"/>
         </w:rPr>
       </w:pPr>
-      <w:r>
+    </w:p>
+    <w:p>
+      <w:pPr>
+        <w:jc w:val="center"/>
         <w:rPr>
           <w:rFonts w:ascii="Times New Roman" w:eastAsia="Times New Roman" w:hAnsi="Times New Roman" w:cs="Times New Roman"/>
           <w:color w:val="000000"/>
@@ -59,7 +219,218 @@
           <w:szCs w:val="28"/>
           <w:lang w:val="sr-Latn-RS" w:eastAsia="sr-Latn-RS"/>
         </w:rPr>
-        <w:br w:type="page"/>
+      </w:pPr>
+    </w:p>
+    <w:p>
+      <w:pPr>
+        <w:jc w:val="center"/>
+        <w:rPr>
+          <w:rFonts w:ascii="Times New Roman" w:eastAsia="Times New Roman" w:hAnsi="Times New Roman" w:cs="Times New Roman"/>
+          <w:color w:val="000000"/>
+          <w:sz w:val="28"/>
+          <w:szCs w:val="28"/>
+          <w:lang w:val="sr-Latn-RS" w:eastAsia="sr-Latn-RS"/>
+        </w:rPr>
+      </w:pPr>
+    </w:p>
+    <w:p>
+      <w:pPr>
+        <w:jc w:val="center"/>
+        <w:rPr>
+          <w:rFonts w:ascii="Times New Roman" w:eastAsia="Times New Roman" w:hAnsi="Times New Roman" w:cs="Times New Roman"/>
+          <w:color w:val="000000"/>
+          <w:sz w:val="28"/>
+          <w:szCs w:val="28"/>
+          <w:lang w:val="sr-Latn-RS" w:eastAsia="sr-Latn-RS"/>
+        </w:rPr>
+      </w:pPr>
+    </w:p>
+    <w:p>
+      <w:pPr>
+        <w:jc w:val="center"/>
+        <w:rPr>
+          <w:rFonts w:ascii="Times New Roman" w:eastAsia="Times New Roman" w:hAnsi="Times New Roman" w:cs="Times New Roman"/>
+          <w:color w:val="000000"/>
+          <w:sz w:val="28"/>
+          <w:szCs w:val="28"/>
+          <w:lang w:val="sr-Latn-RS" w:eastAsia="sr-Latn-RS"/>
+        </w:rPr>
+      </w:pPr>
+    </w:p>
+    <w:p>
+      <w:pPr>
+        <w:jc w:val="center"/>
+        <w:rPr>
+          <w:rFonts w:ascii="Times New Roman" w:eastAsia="Times New Roman" w:hAnsi="Times New Roman" w:cs="Times New Roman"/>
+          <w:color w:val="000000"/>
+          <w:sz w:val="28"/>
+          <w:szCs w:val="28"/>
+          <w:lang w:val="sr-Latn-RS" w:eastAsia="sr-Latn-RS"/>
+        </w:rPr>
+      </w:pPr>
+    </w:p>
+    <w:p>
+      <w:pPr>
+        <w:jc w:val="center"/>
+        <w:rPr>
+          <w:rFonts w:ascii="Times New Roman" w:eastAsia="Times New Roman" w:hAnsi="Times New Roman" w:cs="Times New Roman"/>
+          <w:color w:val="000000"/>
+          <w:sz w:val="28"/>
+          <w:szCs w:val="28"/>
+          <w:lang w:val="sr-Latn-RS" w:eastAsia="sr-Latn-RS"/>
+        </w:rPr>
+      </w:pPr>
+    </w:p>
+    <w:p>
+      <w:pPr>
+        <w:jc w:val="center"/>
+        <w:rPr>
+          <w:rFonts w:ascii="Times New Roman" w:eastAsia="Times New Roman" w:hAnsi="Times New Roman" w:cs="Times New Roman"/>
+          <w:color w:val="000000"/>
+          <w:sz w:val="28"/>
+          <w:szCs w:val="28"/>
+          <w:lang w:val="sr-Latn-RS" w:eastAsia="sr-Latn-RS"/>
+        </w:rPr>
+      </w:pPr>
+    </w:p>
+    <w:p>
+      <w:pPr>
+        <w:jc w:val="center"/>
+        <w:rPr>
+          <w:rFonts w:ascii="Times New Roman" w:eastAsia="Times New Roman" w:hAnsi="Times New Roman" w:cs="Times New Roman"/>
+          <w:color w:val="000000"/>
+          <w:sz w:val="28"/>
+          <w:szCs w:val="28"/>
+          <w:lang w:val="sr-Latn-RS" w:eastAsia="sr-Latn-RS"/>
+        </w:rPr>
+      </w:pPr>
+    </w:p>
+    <w:p>
+      <w:pPr>
+        <w:jc w:val="center"/>
+        <w:rPr>
+          <w:rFonts w:ascii="Times New Roman" w:eastAsia="Times New Roman" w:hAnsi="Times New Roman" w:cs="Times New Roman"/>
+          <w:color w:val="000000"/>
+          <w:sz w:val="28"/>
+          <w:szCs w:val="28"/>
+          <w:lang w:val="sr-Latn-RS" w:eastAsia="sr-Latn-RS"/>
+        </w:rPr>
+      </w:pPr>
+    </w:p>
+    <w:p>
+      <w:pPr>
+        <w:jc w:val="center"/>
+        <w:rPr>
+          <w:rFonts w:ascii="Times New Roman" w:eastAsia="Times New Roman" w:hAnsi="Times New Roman" w:cs="Times New Roman"/>
+          <w:color w:val="000000"/>
+          <w:sz w:val="28"/>
+          <w:szCs w:val="28"/>
+          <w:lang w:val="sr-Latn-RS" w:eastAsia="sr-Latn-RS"/>
+        </w:rPr>
+      </w:pPr>
+    </w:p>
+    <w:p>
+      <w:pPr>
+        <w:jc w:val="center"/>
+        <w:rPr>
+          <w:rFonts w:ascii="Times New Roman" w:eastAsia="Times New Roman" w:hAnsi="Times New Roman" w:cs="Times New Roman"/>
+          <w:color w:val="000000"/>
+          <w:sz w:val="28"/>
+          <w:szCs w:val="28"/>
+          <w:lang w:val="sr-Latn-RS" w:eastAsia="sr-Latn-RS"/>
+        </w:rPr>
+      </w:pPr>
+    </w:p>
+    <w:p>
+      <w:pPr>
+        <w:spacing w:line="240" w:lineRule="auto"/>
+        <w:jc w:val="right"/>
+        <w:rPr>
+          <w:rFonts w:ascii="Times New Roman" w:eastAsia="Times New Roman" w:hAnsi="Times New Roman" w:cs="Times New Roman"/>
+          <w:color w:val="000000"/>
+          <w:sz w:val="28"/>
+          <w:szCs w:val="28"/>
+          <w:lang w:val="sr-Latn-RS" w:eastAsia="sr-Latn-RS"/>
+        </w:rPr>
+      </w:pPr>
+      <w:r>
+        <w:rPr>
+          <w:rFonts w:ascii="Times New Roman" w:eastAsia="Times New Roman" w:hAnsi="Times New Roman" w:cs="Times New Roman"/>
+          <w:color w:val="000000"/>
+          <w:sz w:val="28"/>
+          <w:szCs w:val="28"/>
+          <w:lang w:val="sr-Latn-RS" w:eastAsia="sr-Latn-RS"/>
+        </w:rPr>
+        <w:t>Studenti:</w:t>
+      </w:r>
+    </w:p>
+    <w:p>
+      <w:pPr>
+        <w:spacing w:line="240" w:lineRule="auto"/>
+        <w:jc w:val="right"/>
+        <w:rPr>
+          <w:rFonts w:ascii="Times New Roman" w:eastAsia="Times New Roman" w:hAnsi="Times New Roman" w:cs="Times New Roman"/>
+          <w:color w:val="000000"/>
+          <w:sz w:val="28"/>
+          <w:szCs w:val="28"/>
+          <w:lang w:val="sr-Latn-RS" w:eastAsia="sr-Latn-RS"/>
+        </w:rPr>
+      </w:pPr>
+      <w:r>
+        <w:rPr>
+          <w:rFonts w:ascii="Times New Roman" w:eastAsia="Times New Roman" w:hAnsi="Times New Roman" w:cs="Times New Roman"/>
+          <w:color w:val="000000"/>
+          <w:sz w:val="28"/>
+          <w:szCs w:val="28"/>
+          <w:lang w:val="sr-Latn-RS" w:eastAsia="sr-Latn-RS"/>
+        </w:rPr>
+        <w:t>Pavle Glušac SW 19/2019</w:t>
+      </w:r>
+    </w:p>
+    <w:p>
+      <w:pPr>
+        <w:spacing w:line="240" w:lineRule="auto"/>
+        <w:jc w:val="right"/>
+        <w:rPr>
+          <w:rFonts w:ascii="Times New Roman" w:eastAsia="Times New Roman" w:hAnsi="Times New Roman" w:cs="Times New Roman"/>
+          <w:color w:val="000000"/>
+          <w:sz w:val="28"/>
+          <w:szCs w:val="28"/>
+          <w:lang w:val="sr-Latn-RS" w:eastAsia="sr-Latn-RS"/>
+        </w:rPr>
+      </w:pPr>
+      <w:r>
+        <w:rPr>
+          <w:rFonts w:ascii="Times New Roman" w:eastAsia="Times New Roman" w:hAnsi="Times New Roman" w:cs="Times New Roman"/>
+          <w:color w:val="000000"/>
+          <w:sz w:val="28"/>
+          <w:szCs w:val="28"/>
+          <w:lang w:val="sr-Latn-RS" w:eastAsia="sr-Latn-RS"/>
+        </w:rPr>
+        <w:t>Dejan Dopuđ  SW 25/2019</w:t>
+      </w:r>
+    </w:p>
+    <w:p>
+      <w:pPr>
+        <w:spacing w:line="240" w:lineRule="auto"/>
+        <w:jc w:val="right"/>
+        <w:rPr>
+          <w:rFonts w:ascii="Times New Roman" w:eastAsia="Times New Roman" w:hAnsi="Times New Roman" w:cs="Times New Roman"/>
+          <w:color w:val="000000"/>
+          <w:sz w:val="28"/>
+          <w:szCs w:val="28"/>
+          <w:lang w:val="sr-Latn-RS" w:eastAsia="sr-Latn-RS"/>
+        </w:rPr>
+      </w:pPr>
+      <w:r>
+        <w:rPr>
+          <w:rFonts w:ascii="Times New Roman" w:eastAsia="Times New Roman" w:hAnsi="Times New Roman" w:cs="Times New Roman"/>
+          <w:color w:val="000000"/>
+          <w:sz w:val="28"/>
+          <w:szCs w:val="28"/>
+          <w:lang w:val="sr-Latn-RS" w:eastAsia="sr-Latn-RS"/>
+        </w:rPr>
+        <w:t>Anđela Mišković SW 33/2019</w:t>
       </w:r>
     </w:p>
     <w:p>
@@ -124,7 +495,7 @@
                     </pic:cNvPicPr>
                   </pic:nvPicPr>
                   <pic:blipFill>
-                    <a:blip r:embed="rId5">
+                    <a:blip r:embed="rId7">
                       <a:extLst>
                         <a:ext uri="{28A0092B-C50C-407E-A947-70E740481C1C}">
                           <a14:useLocalDpi xmlns:a14="http://schemas.microsoft.com/office/drawing/2010/main" val="0"/>
@@ -309,10 +680,7 @@
         <w:jc w:val="both"/>
       </w:pPr>
       <w:r>
-        <w:t>Aplikacija koristi Hibernate i imamo podržano L1 keširanje. Za L2 keširanje predlažemo korišćenje servisa EhCache</w:t>
-      </w:r>
-      <w:r>
-        <w:t xml:space="preserve">. Korišćenjem ovog servisa </w:t>
+        <w:t xml:space="preserve">Aplikacija koristi Hibernate i imamo podržano L1 keširanje. Za L2 keširanje predlažemo korišćenje servisa EhCache. Korišćenjem ovog servisa </w:t>
       </w:r>
       <w:r>
         <w:t>želimo minimizovati upite poslate u bazu kako bismo ubrzali rad aplikacije.</w:t>
@@ -522,7 +890,13 @@
               <w:cnfStyle w:val="000000000000" w:firstRow="0" w:lastRow="0" w:firstColumn="0" w:lastColumn="0" w:oddVBand="0" w:evenVBand="0" w:oddHBand="0" w:evenHBand="0" w:firstRowFirstColumn="0" w:firstRowLastColumn="0" w:lastRowFirstColumn="0" w:lastRowLastColumn="0"/>
             </w:pPr>
             <w:r>
-              <w:t>240GB</w:t>
+              <w:t>2</w:t>
+            </w:r>
+            <w:r>
+              <w:t>7</w:t>
+            </w:r>
+            <w:r>
+              <w:t>0GB</w:t>
             </w:r>
           </w:p>
         </w:tc>
@@ -738,10 +1112,7 @@
               <w:cnfStyle w:val="000000000000" w:firstRow="0" w:lastRow="0" w:firstColumn="0" w:lastColumn="0" w:oddVBand="0" w:evenVBand="0" w:oddHBand="0" w:evenHBand="0" w:firstRowFirstColumn="0" w:firstRowLastColumn="0" w:lastRowFirstColumn="0" w:lastRowLastColumn="0"/>
             </w:pPr>
             <w:r>
-              <w:t>9</w:t>
-            </w:r>
-            <w:r>
-              <w:t>T</w:t>
+              <w:t>60G</w:t>
             </w:r>
             <w:r>
               <w:t>B</w:t>
@@ -757,7 +1128,10 @@
               <w:cnfStyle w:val="000000000000" w:firstRow="0" w:lastRow="0" w:firstColumn="0" w:lastColumn="0" w:oddVBand="0" w:evenVBand="0" w:oddHBand="0" w:evenHBand="0" w:firstRowFirstColumn="0" w:firstRowLastColumn="0" w:lastRowFirstColumn="0" w:lastRowLastColumn="0"/>
             </w:pPr>
             <w:r>
-              <w:t>Mesečno u proseku entitet ima 5 rezervacija, što je 300 rezervacija za 5 godina.</w:t>
+              <w:t xml:space="preserve">Mesečno u proseku </w:t>
+            </w:r>
+            <w:r>
+              <w:t>ima milion rezervacija, što je 60 miliona za 5 godina</w:t>
             </w:r>
           </w:p>
         </w:tc>
@@ -810,10 +1184,10 @@
               <w:cnfStyle w:val="000000000000" w:firstRow="0" w:lastRow="0" w:firstColumn="0" w:lastColumn="0" w:oddVBand="0" w:evenVBand="0" w:oddHBand="0" w:evenHBand="0" w:firstRowFirstColumn="0" w:firstRowLastColumn="0" w:lastRowFirstColumn="0" w:lastRowLastColumn="0"/>
             </w:pPr>
             <w:r>
-              <w:t>9</w:t>
-            </w:r>
-            <w:r>
-              <w:t>TB</w:t>
+              <w:t>60G</w:t>
+            </w:r>
+            <w:r>
+              <w:t>B</w:t>
             </w:r>
           </w:p>
         </w:tc>
@@ -948,7 +1322,13 @@
               <w:cnfStyle w:val="000000000000" w:firstRow="0" w:lastRow="0" w:firstColumn="0" w:lastColumn="0" w:oddVBand="0" w:evenVBand="0" w:oddHBand="0" w:evenHBand="0" w:firstRowFirstColumn="0" w:firstRowLastColumn="0" w:lastRowFirstColumn="0" w:lastRowLastColumn="0"/>
             </w:pPr>
             <w:r>
-              <w:t>715TB</w:t>
+              <w:t>7</w:t>
+            </w:r>
+            <w:r>
+              <w:t>50</w:t>
+            </w:r>
+            <w:r>
+              <w:t>TB</w:t>
             </w:r>
           </w:p>
         </w:tc>
@@ -977,10 +1357,28 @@
         <w:ind w:left="360"/>
       </w:pPr>
       <w:r>
-        <w:t xml:space="preserve">Procene same baze podataka, bez slika, jesu da bi nam bilo potrebno oko 20TB skladišta da bismo sačuvali podatke. Slike su najveći problem ovog sistema, sabrano bi zauzimale </w:t>
-      </w:r>
-      <w:r>
-        <w:t>preko 1000TB, ili 1PB.</w:t>
+        <w:t xml:space="preserve">Procene same baze podataka, bez slika, jesu da bi nam bilo potrebno oko </w:t>
+      </w:r>
+      <w:r>
+        <w:t>730GB</w:t>
+      </w:r>
+      <w:r>
+        <w:t xml:space="preserve"> skladišta da bismo sačuvali podatke.</w:t>
+      </w:r>
+      <w:r>
+        <w:t xml:space="preserve"> Svakako bi ovu procenu trebalo pomnožiti sa dva ili tri u realnom sistemu.</w:t>
+      </w:r>
+      <w:r>
+        <w:t xml:space="preserve"> Slike su najveći problem ovog sistema, sabrano bi zauzimale </w:t>
+      </w:r>
+      <w:r>
+        <w:t>preko 10</w:t>
+      </w:r>
+      <w:r>
+        <w:t>5</w:t>
+      </w:r>
+      <w:r>
+        <w:t>0TB, ili 1PB.</w:t>
       </w:r>
     </w:p>
     <w:p>
@@ -1016,10 +1414,7 @@
         <w:t xml:space="preserve"> servere</w:t>
       </w:r>
       <w:r>
-        <w:t xml:space="preserve">. Kako bismo ravnomerno rasporedili komputacione zahteve, predlažemo </w:t>
-      </w:r>
-      <w:r>
-        <w:t>upotreb</w:t>
+        <w:t>. Kako bismo ravnomerno rasporedili komputacione zahteve, predlažemo upotreb</w:t>
       </w:r>
       <w:r>
         <w:t>u</w:t>
@@ -1134,7 +1529,7 @@
                     </pic:cNvPicPr>
                   </pic:nvPicPr>
                   <pic:blipFill>
-                    <a:blip r:embed="rId6">
+                    <a:blip r:embed="rId8">
                       <a:extLst>
                         <a:ext uri="{28A0092B-C50C-407E-A947-70E740481C1C}">
                           <a14:useLocalDpi xmlns:a14="http://schemas.microsoft.com/office/drawing/2010/main" val="0"/>

</xml_diff>